<commit_message>
2021 kpfhp change spp table. delete figure.
</commit_message>
<xml_diff>
--- a/figs/2021_kpfhp_all-spp-tbl.docx
+++ b/figs/2021_kpfhp_all-spp-tbl.docx
@@ -59,7 +59,7 @@
                 <w:bCs w:val="0"/>
                 <w:color w:val="000000"/>
               </w:rPr>
-              <w:t xml:space="preserve">Table X. </w:t>
+              <w:t xml:space="preserve">Table </w:t>
             </w:r>
             <w:r>
               <w:rPr>
@@ -68,7 +68,7 @@
                 <w:bCs w:val="0"/>
                 <w:color w:val="000000"/>
               </w:rPr>
-              <w:t xml:space="preserve">Beach seine </w:t>
+              <w:t>2</w:t>
             </w:r>
             <w:r>
               <w:rPr>
@@ -77,7 +77,7 @@
                 <w:bCs w:val="0"/>
                 <w:color w:val="000000"/>
               </w:rPr>
-              <w:t>collection</w:t>
+              <w:t xml:space="preserve">. </w:t>
             </w:r>
             <w:r>
               <w:rPr>
@@ -86,7 +86,7 @@
                 <w:bCs w:val="0"/>
                 <w:color w:val="000000"/>
               </w:rPr>
-              <w:t xml:space="preserve"> i</w:t>
+              <w:t>F</w:t>
             </w:r>
             <w:r>
               <w:rPr>
@@ -95,7 +95,7 @@
                 <w:bCs w:val="0"/>
                 <w:color w:val="000000"/>
               </w:rPr>
-              <w:t>nformation for all individuals</w:t>
+              <w:t xml:space="preserve">ish and macroinvertebrate </w:t>
             </w:r>
             <w:r>
               <w:rPr>
@@ -104,7 +104,7 @@
                 <w:bCs w:val="0"/>
                 <w:color w:val="000000"/>
               </w:rPr>
-              <w:t xml:space="preserve"> caught</w:t>
+              <w:t>collection</w:t>
             </w:r>
             <w:r>
               <w:rPr>
@@ -113,7 +113,7 @@
                 <w:bCs w:val="0"/>
                 <w:color w:val="000000"/>
               </w:rPr>
-              <w:t xml:space="preserve">. Taxonomies represent lowest identification possible. Life stages were classified </w:t>
+              <w:t xml:space="preserve"> i</w:t>
             </w:r>
             <w:r>
               <w:rPr>
@@ -122,7 +122,7 @@
                 <w:bCs w:val="0"/>
                 <w:color w:val="000000"/>
               </w:rPr>
-              <w:t>into</w:t>
+              <w:t xml:space="preserve">nformation for all </w:t>
             </w:r>
             <w:r>
               <w:rPr>
@@ -131,7 +131,7 @@
                 <w:bCs w:val="0"/>
                 <w:color w:val="000000"/>
               </w:rPr>
-              <w:t xml:space="preserve"> young-of-the-year (YOY), juvenile (J), </w:t>
+              <w:t xml:space="preserve">individuals </w:t>
             </w:r>
             <w:r>
               <w:rPr>
@@ -140,7 +140,7 @@
                 <w:bCs w:val="0"/>
                 <w:color w:val="000000"/>
               </w:rPr>
-              <w:t xml:space="preserve">or </w:t>
+              <w:t>caught</w:t>
             </w:r>
             <w:r>
               <w:rPr>
@@ -149,7 +149,7 @@
                 <w:bCs w:val="0"/>
                 <w:color w:val="000000"/>
               </w:rPr>
-              <w:t>adult (A)</w:t>
+              <w:t xml:space="preserve">. Taxonomies represent lowest identification possible. Life stages were classified </w:t>
             </w:r>
             <w:r>
               <w:rPr>
@@ -158,7 +158,7 @@
                 <w:bCs w:val="0"/>
                 <w:color w:val="000000"/>
               </w:rPr>
-              <w:t>, where most taxa were indistinguishable between juvenile and adult (J/A). Size</w:t>
+              <w:t>into</w:t>
             </w:r>
             <w:r>
               <w:rPr>
@@ -167,7 +167,7 @@
                 <w:bCs w:val="0"/>
                 <w:color w:val="000000"/>
               </w:rPr>
-              <w:t>s</w:t>
+              <w:t xml:space="preserve"> young-of-the-year (YOY), juvenile (J), </w:t>
             </w:r>
             <w:r>
               <w:rPr>
@@ -176,7 +176,7 @@
                 <w:bCs w:val="0"/>
                 <w:color w:val="000000"/>
               </w:rPr>
-              <w:t xml:space="preserve"> </w:t>
+              <w:t xml:space="preserve">or </w:t>
             </w:r>
             <w:r>
               <w:rPr>
@@ -185,7 +185,7 @@
                 <w:bCs w:val="0"/>
                 <w:color w:val="000000"/>
               </w:rPr>
-              <w:t xml:space="preserve">(mm) were measured using different method types </w:t>
+              <w:t>adult (A)</w:t>
             </w:r>
             <w:r>
               <w:rPr>
@@ -194,7 +194,7 @@
                 <w:bCs w:val="0"/>
                 <w:color w:val="000000"/>
               </w:rPr>
-              <w:t>depending on the taxa</w:t>
+              <w:t xml:space="preserve">, </w:t>
             </w:r>
             <w:r>
               <w:rPr>
@@ -203,7 +203,61 @@
                 <w:bCs w:val="0"/>
                 <w:color w:val="000000"/>
               </w:rPr>
-              <w:t xml:space="preserve">: </w:t>
+              <w:t>but</w:t>
+            </w:r>
+            <w:r>
+              <w:rPr>
+                <w:rFonts w:cstheme="minorHAnsi"/>
+                <w:b w:val="0"/>
+                <w:bCs w:val="0"/>
+                <w:color w:val="000000"/>
+              </w:rPr>
+              <w:t xml:space="preserve"> most taxa were indistinguishable between juvenile and adult (J/A). Size</w:t>
+            </w:r>
+            <w:r>
+              <w:rPr>
+                <w:rFonts w:cstheme="minorHAnsi"/>
+                <w:b w:val="0"/>
+                <w:bCs w:val="0"/>
+                <w:color w:val="000000"/>
+              </w:rPr>
+              <w:t>s</w:t>
+            </w:r>
+            <w:r>
+              <w:rPr>
+                <w:rFonts w:cstheme="minorHAnsi"/>
+                <w:b w:val="0"/>
+                <w:bCs w:val="0"/>
+                <w:color w:val="000000"/>
+              </w:rPr>
+              <w:t xml:space="preserve"> </w:t>
+            </w:r>
+            <w:r>
+              <w:rPr>
+                <w:rFonts w:cstheme="minorHAnsi"/>
+                <w:b w:val="0"/>
+                <w:bCs w:val="0"/>
+                <w:color w:val="000000"/>
+              </w:rPr>
+              <w:t>(mm) were measured using different method types depending on the taxa</w:t>
+            </w:r>
+            <w:r>
+              <w:rPr>
+                <w:rFonts w:cstheme="minorHAnsi"/>
+                <w:b w:val="0"/>
+                <w:bCs w:val="0"/>
+                <w:color w:val="000000"/>
+              </w:rPr>
+              <w:t xml:space="preserve"> as</w:t>
+            </w:r>
+            <w:r>
+              <w:rPr>
+                <w:rFonts w:cstheme="minorHAnsi"/>
+                <w:b w:val="0"/>
+                <w:bCs w:val="0"/>
+                <w:color w:val="000000"/>
+              </w:rPr>
+              <w:t xml:space="preserve"> </w:t>
             </w:r>
             <w:r>
               <w:rPr>
@@ -303,7 +357,25 @@
                 <w:sz w:val="22"/>
                 <w:szCs w:val="22"/>
               </w:rPr>
-              <w:t>Scientific Name</w:t>
+              <w:t xml:space="preserve">Scientific </w:t>
+            </w:r>
+            <w:r>
+              <w:rPr>
+                <w:rFonts w:cstheme="minorHAnsi"/>
+                <w:color w:val="000000"/>
+                <w:sz w:val="22"/>
+                <w:szCs w:val="22"/>
+              </w:rPr>
+              <w:t>n</w:t>
+            </w:r>
+            <w:r>
+              <w:rPr>
+                <w:rFonts w:cstheme="minorHAnsi"/>
+                <w:color w:val="000000"/>
+                <w:sz w:val="22"/>
+                <w:szCs w:val="22"/>
+              </w:rPr>
+              <w:t>ame</w:t>
             </w:r>
           </w:p>
         </w:tc>
@@ -339,7 +411,29 @@
                 <w:sz w:val="22"/>
                 <w:szCs w:val="22"/>
               </w:rPr>
-              <w:t>Common Name</w:t>
+              <w:t xml:space="preserve">Common </w:t>
+            </w:r>
+            <w:r>
+              <w:rPr>
+                <w:rFonts w:cstheme="minorHAnsi"/>
+                <w:b/>
+                <w:bCs/>
+                <w:color w:val="000000"/>
+                <w:sz w:val="22"/>
+                <w:szCs w:val="22"/>
+              </w:rPr>
+              <w:t>n</w:t>
+            </w:r>
+            <w:r>
+              <w:rPr>
+                <w:rFonts w:cstheme="minorHAnsi"/>
+                <w:b/>
+                <w:bCs/>
+                <w:color w:val="000000"/>
+                <w:sz w:val="22"/>
+                <w:szCs w:val="22"/>
+              </w:rPr>
+              <w:t>ame</w:t>
             </w:r>
           </w:p>
         </w:tc>
@@ -408,7 +502,18 @@
                 <w:sz w:val="22"/>
                 <w:szCs w:val="22"/>
               </w:rPr>
-              <w:t>Stage</w:t>
+              <w:t>s</w:t>
+            </w:r>
+            <w:r>
+              <w:rPr>
+                <w:rFonts w:cstheme="minorHAnsi"/>
+                <w:b/>
+                <w:bCs/>
+                <w:color w:val="000000"/>
+                <w:sz w:val="22"/>
+                <w:szCs w:val="22"/>
+              </w:rPr>
+              <w:t>tage</w:t>
             </w:r>
           </w:p>
         </w:tc>
@@ -686,7 +791,7 @@
                 <w:sz w:val="22"/>
                 <w:szCs w:val="22"/>
               </w:rPr>
-              <w:t xml:space="preserve"># </w:t>
+              <w:t>#</w:t>
             </w:r>
             <w:r>
               <w:rPr>
@@ -12142,23 +12247,8 @@
                 <w:sz w:val="22"/>
                 <w:szCs w:val="22"/>
               </w:rPr>
-              <w:t xml:space="preserve">Trichodon </w:t>
-            </w:r>
-            <w:proofErr w:type="spellStart"/>
-            <w:r>
-              <w:rPr>
-                <w:rFonts w:cstheme="minorHAnsi"/>
-                <w:b w:val="0"/>
-                <w:bCs w:val="0"/>
-                <w:i/>
-                <w:iCs/>
-                <w:color w:val="000000"/>
-                <w:sz w:val="22"/>
-                <w:szCs w:val="22"/>
-              </w:rPr>
-              <w:t>trichodon</w:t>
-            </w:r>
-            <w:proofErr w:type="spellEnd"/>
+              <w:t>Trichodon trichodon</w:t>
+            </w:r>
           </w:p>
         </w:tc>
         <w:tc>
@@ -12401,7 +12491,18 @@
                 <w:sz w:val="22"/>
                 <w:szCs w:val="22"/>
               </w:rPr>
-              <w:t>Invertebrates</w:t>
+              <w:t>Macroi</w:t>
+            </w:r>
+            <w:r>
+              <w:rPr>
+                <w:rFonts w:cstheme="minorHAnsi"/>
+                <w:b w:val="0"/>
+                <w:bCs w:val="0"/>
+                <w:color w:val="000000"/>
+                <w:sz w:val="22"/>
+                <w:szCs w:val="22"/>
+              </w:rPr>
+              <w:t>nvertebrates</w:t>
             </w:r>
           </w:p>
         </w:tc>

</xml_diff>